<commit_message>
Changes Weeks 1, 2 and 3
</commit_message>
<xml_diff>
--- a/Semana 1/Algoritmos.docx
+++ b/Semana 1/Algoritmos.docx
@@ -17,19 +17,7 @@
         <w:rPr>
           <w:lang w:val="es-MX"/>
         </w:rPr>
-        <w:t xml:space="preserve">Cree un algoritmo para ver un video en </w:t>
-      </w:r>
-      <w:r>
-        <w:rPr>
-          <w:lang w:val="es-MX"/>
-        </w:rPr>
-        <w:t>YouTube</w:t>
-      </w:r>
-      <w:r>
-        <w:rPr>
-          <w:lang w:val="es-MX"/>
-        </w:rPr>
-        <w:t xml:space="preserve">. Sea lo más </w:t>
+        <w:t xml:space="preserve">Cree un algoritmo para ver un video en YouTube. Sea lo más </w:t>
       </w:r>
       <w:r>
         <w:rPr>
@@ -345,609 +333,6 @@
         <w:ind w:left="1170"/>
         <w:rPr>
           <w:color w:val="C00000"/>
-          <w:lang w:val="es-MX"/>
-        </w:rPr>
-      </w:pPr>
-    </w:p>
-    <w:p>
-      <w:pPr>
-        <w:pStyle w:val="Prrafodelista"/>
-        <w:numPr>
-          <w:ilvl w:val="0"/>
-          <w:numId w:val="1"/>
-        </w:numPr>
-        <w:rPr>
-          <w:lang w:val="es-MX"/>
-        </w:rPr>
-      </w:pPr>
-      <w:r>
-        <w:rPr>
-          <w:lang w:val="es-MX"/>
-        </w:rPr>
-        <w:t>Cree un algoritmo que describa su rutina diaria. Use condiciones, condiciones múltiples y ciclos.</w:t>
-      </w:r>
-    </w:p>
-    <w:p>
-      <w:pPr>
-        <w:pStyle w:val="Prrafodelista"/>
-        <w:rPr>
-          <w:lang w:val="es-MX"/>
-        </w:rPr>
-      </w:pPr>
-    </w:p>
-    <w:p>
-      <w:pPr>
-        <w:pStyle w:val="Prrafodelista"/>
-        <w:numPr>
-          <w:ilvl w:val="0"/>
-          <w:numId w:val="7"/>
-        </w:numPr>
-        <w:rPr>
-          <w:color w:val="00B050"/>
-          <w:lang w:val="es-MX"/>
-        </w:rPr>
-      </w:pPr>
-      <w:r>
-        <w:rPr>
-          <w:color w:val="00B050"/>
-          <w:lang w:val="es-MX"/>
-        </w:rPr>
-        <w:t>Inicio.</w:t>
-      </w:r>
-    </w:p>
-    <w:p>
-      <w:pPr>
-        <w:pStyle w:val="Prrafodelista"/>
-        <w:numPr>
-          <w:ilvl w:val="0"/>
-          <w:numId w:val="7"/>
-        </w:numPr>
-        <w:rPr>
-          <w:lang w:val="es-MX"/>
-        </w:rPr>
-      </w:pPr>
-      <w:r>
-        <w:rPr>
-          <w:color w:val="00B050"/>
-          <w:lang w:val="es-MX"/>
-        </w:rPr>
-        <w:t>Si</w:t>
-      </w:r>
-      <w:r>
-        <w:rPr>
-          <w:lang w:val="es-MX"/>
-        </w:rPr>
-        <w:t xml:space="preserve"> me despierto a las 4:30 am.</w:t>
-      </w:r>
-    </w:p>
-    <w:p>
-      <w:pPr>
-        <w:pStyle w:val="Prrafodelista"/>
-        <w:numPr>
-          <w:ilvl w:val="0"/>
-          <w:numId w:val="9"/>
-        </w:numPr>
-        <w:rPr>
-          <w:lang w:val="es-MX"/>
-        </w:rPr>
-      </w:pPr>
-      <w:r>
-        <w:rPr>
-          <w:lang w:val="es-MX"/>
-        </w:rPr>
-        <w:t>Entreno boxeo desde las 5:30am hasta las 6:30a</w:t>
-      </w:r>
-      <w:r>
-        <w:rPr>
-          <w:lang w:val="es-MX"/>
-        </w:rPr>
-        <w:t>m.</w:t>
-      </w:r>
-    </w:p>
-    <w:p>
-      <w:pPr>
-        <w:pStyle w:val="Prrafodelista"/>
-        <w:numPr>
-          <w:ilvl w:val="0"/>
-          <w:numId w:val="7"/>
-        </w:numPr>
-        <w:rPr>
-          <w:lang w:val="es-MX"/>
-        </w:rPr>
-      </w:pPr>
-      <w:proofErr w:type="gramStart"/>
-      <w:r>
-        <w:rPr>
-          <w:color w:val="EE0000"/>
-          <w:lang w:val="es-MX"/>
-        </w:rPr>
-        <w:t>Sino</w:t>
-      </w:r>
-      <w:proofErr w:type="gramEnd"/>
-      <w:r>
-        <w:rPr>
-          <w:color w:val="EE0000"/>
-          <w:lang w:val="es-MX"/>
-        </w:rPr>
-        <w:t>,</w:t>
-      </w:r>
-      <w:r>
-        <w:rPr>
-          <w:lang w:val="es-MX"/>
-        </w:rPr>
-        <w:t xml:space="preserve"> </w:t>
-      </w:r>
-      <w:r>
-        <w:rPr>
-          <w:color w:val="00B050"/>
-          <w:lang w:val="es-MX"/>
-        </w:rPr>
-        <w:t xml:space="preserve">si </w:t>
-      </w:r>
-      <w:r>
-        <w:rPr>
-          <w:lang w:val="es-MX"/>
-        </w:rPr>
-        <w:t>me despierto a las 5:00 o 5:30 am.</w:t>
-      </w:r>
-    </w:p>
-    <w:p>
-      <w:pPr>
-        <w:pStyle w:val="Prrafodelista"/>
-        <w:numPr>
-          <w:ilvl w:val="0"/>
-          <w:numId w:val="10"/>
-        </w:numPr>
-        <w:rPr>
-          <w:lang w:val="es-MX"/>
-        </w:rPr>
-      </w:pPr>
-      <w:r>
-        <w:rPr>
-          <w:lang w:val="es-MX"/>
-        </w:rPr>
-        <w:t>Solo corro por 30 minutos.</w:t>
-      </w:r>
-    </w:p>
-    <w:p>
-      <w:pPr>
-        <w:pStyle w:val="Prrafodelista"/>
-        <w:numPr>
-          <w:ilvl w:val="0"/>
-          <w:numId w:val="7"/>
-        </w:numPr>
-        <w:rPr>
-          <w:lang w:val="es-MX"/>
-        </w:rPr>
-      </w:pPr>
-      <w:r>
-        <w:rPr>
-          <w:lang w:val="es-MX"/>
-        </w:rPr>
-        <w:t>Me preparo para ir a trabajar.</w:t>
-      </w:r>
-    </w:p>
-    <w:p>
-      <w:pPr>
-        <w:pStyle w:val="Prrafodelista"/>
-        <w:numPr>
-          <w:ilvl w:val="0"/>
-          <w:numId w:val="11"/>
-        </w:numPr>
-        <w:rPr>
-          <w:lang w:val="es-MX"/>
-        </w:rPr>
-      </w:pPr>
-      <w:r>
-        <w:rPr>
-          <w:lang w:val="es-MX"/>
-        </w:rPr>
-        <w:t>Me doy una ducha.</w:t>
-      </w:r>
-    </w:p>
-    <w:p>
-      <w:pPr>
-        <w:pStyle w:val="Prrafodelista"/>
-        <w:numPr>
-          <w:ilvl w:val="0"/>
-          <w:numId w:val="11"/>
-        </w:numPr>
-        <w:rPr>
-          <w:lang w:val="es-MX"/>
-        </w:rPr>
-      </w:pPr>
-      <w:r>
-        <w:rPr>
-          <w:lang w:val="es-MX"/>
-        </w:rPr>
-        <w:t>Me cambio de ropa.</w:t>
-      </w:r>
-    </w:p>
-    <w:p>
-      <w:pPr>
-        <w:pStyle w:val="Prrafodelista"/>
-        <w:numPr>
-          <w:ilvl w:val="0"/>
-          <w:numId w:val="11"/>
-        </w:numPr>
-        <w:rPr>
-          <w:lang w:val="es-MX"/>
-        </w:rPr>
-      </w:pPr>
-      <w:r>
-        <w:rPr>
-          <w:lang w:val="es-MX"/>
-        </w:rPr>
-        <w:t xml:space="preserve">Enciendo la app de Amazon </w:t>
-      </w:r>
-      <w:r>
-        <w:rPr>
-          <w:lang w:val="es-MX"/>
-        </w:rPr>
-        <w:t>Flex</w:t>
-      </w:r>
-      <w:r>
-        <w:rPr>
-          <w:lang w:val="es-MX"/>
-        </w:rPr>
-        <w:t xml:space="preserve"> a las 7:00am.</w:t>
-      </w:r>
-    </w:p>
-    <w:p>
-      <w:pPr>
-        <w:pStyle w:val="Prrafodelista"/>
-        <w:numPr>
-          <w:ilvl w:val="0"/>
-          <w:numId w:val="11"/>
-        </w:numPr>
-        <w:rPr>
-          <w:lang w:val="es-MX"/>
-        </w:rPr>
-      </w:pPr>
-      <w:r>
-        <w:rPr>
-          <w:lang w:val="es-MX"/>
-        </w:rPr>
-        <w:t>Comienzo a buscar bloques de trabajo.</w:t>
-      </w:r>
-    </w:p>
-    <w:p>
-      <w:pPr>
-        <w:pStyle w:val="Prrafodelista"/>
-        <w:numPr>
-          <w:ilvl w:val="0"/>
-          <w:numId w:val="7"/>
-        </w:numPr>
-        <w:rPr>
-          <w:lang w:val="es-MX"/>
-        </w:rPr>
-      </w:pPr>
-      <w:r>
-        <w:rPr>
-          <w:color w:val="00B050"/>
-          <w:lang w:val="es-MX"/>
-        </w:rPr>
-        <w:t>Si</w:t>
-      </w:r>
-      <w:r>
-        <w:rPr>
-          <w:lang w:val="es-MX"/>
-        </w:rPr>
-        <w:t xml:space="preserve"> el bloque de trabajo es </w:t>
-      </w:r>
-      <w:r>
-        <w:rPr>
-          <w:lang w:val="es-MX"/>
-        </w:rPr>
-        <w:t>más</w:t>
-      </w:r>
-      <w:r>
-        <w:rPr>
-          <w:lang w:val="es-MX"/>
-        </w:rPr>
-        <w:t xml:space="preserve"> de 100$ y genera una ganancia mínima de 2$ por milla recorrida.</w:t>
-      </w:r>
-    </w:p>
-    <w:p>
-      <w:pPr>
-        <w:pStyle w:val="Prrafodelista"/>
-        <w:numPr>
-          <w:ilvl w:val="0"/>
-          <w:numId w:val="12"/>
-        </w:numPr>
-        <w:rPr>
-          <w:lang w:val="es-MX"/>
-        </w:rPr>
-      </w:pPr>
-      <w:r>
-        <w:rPr>
-          <w:lang w:val="es-MX"/>
-        </w:rPr>
-        <w:t>Tomo el bloque.</w:t>
-      </w:r>
-    </w:p>
-    <w:p>
-      <w:pPr>
-        <w:pStyle w:val="Prrafodelista"/>
-        <w:numPr>
-          <w:ilvl w:val="0"/>
-          <w:numId w:val="7"/>
-        </w:numPr>
-        <w:rPr>
-          <w:lang w:val="es-MX"/>
-        </w:rPr>
-      </w:pPr>
-      <w:r>
-        <w:rPr>
-          <w:lang w:val="es-MX"/>
-        </w:rPr>
-        <w:t>Realizo el bloque.</w:t>
-      </w:r>
-    </w:p>
-    <w:p>
-      <w:pPr>
-        <w:pStyle w:val="Prrafodelista"/>
-        <w:numPr>
-          <w:ilvl w:val="0"/>
-          <w:numId w:val="7"/>
-        </w:numPr>
-        <w:rPr>
-          <w:lang w:val="es-MX"/>
-        </w:rPr>
-      </w:pPr>
-      <w:proofErr w:type="gramStart"/>
-      <w:r>
-        <w:rPr>
-          <w:color w:val="EE0000"/>
-          <w:lang w:val="es-MX"/>
-        </w:rPr>
-        <w:t>Sino</w:t>
-      </w:r>
-      <w:proofErr w:type="gramEnd"/>
-      <w:r>
-        <w:rPr>
-          <w:lang w:val="es-MX"/>
-        </w:rPr>
-        <w:t xml:space="preserve">, </w:t>
-      </w:r>
-      <w:r>
-        <w:rPr>
-          <w:color w:val="00B050"/>
-          <w:lang w:val="es-MX"/>
-        </w:rPr>
-        <w:t xml:space="preserve">si </w:t>
-      </w:r>
-      <w:r>
-        <w:rPr>
-          <w:lang w:val="es-MX"/>
-        </w:rPr>
-        <w:t>hay bloques entre 80 a 100$ y de duración de 3 horas y media.</w:t>
-      </w:r>
-    </w:p>
-    <w:p>
-      <w:pPr>
-        <w:pStyle w:val="Prrafodelista"/>
-        <w:numPr>
-          <w:ilvl w:val="0"/>
-          <w:numId w:val="13"/>
-        </w:numPr>
-        <w:rPr>
-          <w:lang w:val="es-MX"/>
-        </w:rPr>
-      </w:pPr>
-      <w:r>
-        <w:rPr>
-          <w:lang w:val="es-MX"/>
-        </w:rPr>
-        <w:t>Tomo el bloque.</w:t>
-      </w:r>
-    </w:p>
-    <w:p>
-      <w:pPr>
-        <w:pStyle w:val="Prrafodelista"/>
-        <w:numPr>
-          <w:ilvl w:val="0"/>
-          <w:numId w:val="13"/>
-        </w:numPr>
-        <w:rPr>
-          <w:lang w:val="es-MX"/>
-        </w:rPr>
-      </w:pPr>
-      <w:r>
-        <w:rPr>
-          <w:lang w:val="es-MX"/>
-        </w:rPr>
-        <w:t>Realizo el bloque.</w:t>
-      </w:r>
-    </w:p>
-    <w:p>
-      <w:pPr>
-        <w:pStyle w:val="Prrafodelista"/>
-        <w:numPr>
-          <w:ilvl w:val="0"/>
-          <w:numId w:val="7"/>
-        </w:numPr>
-        <w:rPr>
-          <w:lang w:val="es-MX"/>
-        </w:rPr>
-      </w:pPr>
-      <w:proofErr w:type="gramStart"/>
-      <w:r>
-        <w:rPr>
-          <w:color w:val="EE0000"/>
-          <w:lang w:val="es-MX"/>
-        </w:rPr>
-        <w:t>Sino</w:t>
-      </w:r>
-      <w:proofErr w:type="gramEnd"/>
-      <w:r>
-        <w:rPr>
-          <w:lang w:val="es-MX"/>
-        </w:rPr>
-        <w:t>, enciendo la app de Spark Driver</w:t>
-      </w:r>
-      <w:r>
-        <w:rPr>
-          <w:lang w:val="es-MX"/>
-        </w:rPr>
-        <w:t>.</w:t>
-      </w:r>
-    </w:p>
-    <w:p>
-      <w:pPr>
-        <w:pStyle w:val="Prrafodelista"/>
-        <w:numPr>
-          <w:ilvl w:val="0"/>
-          <w:numId w:val="7"/>
-        </w:numPr>
-        <w:rPr>
-          <w:lang w:val="es-MX"/>
-        </w:rPr>
-      </w:pPr>
-      <w:r>
-        <w:rPr>
-          <w:color w:val="00B050"/>
-          <w:lang w:val="es-MX"/>
-        </w:rPr>
-        <w:t>Si</w:t>
-      </w:r>
-      <w:r>
-        <w:rPr>
-          <w:lang w:val="es-MX"/>
-        </w:rPr>
-        <w:t xml:space="preserve"> las órdenes son iguales o mayores de 20$ y con una ganancia mínima de 3$ por milla recorrida.</w:t>
-      </w:r>
-    </w:p>
-    <w:p>
-      <w:pPr>
-        <w:pStyle w:val="Prrafodelista"/>
-        <w:numPr>
-          <w:ilvl w:val="0"/>
-          <w:numId w:val="15"/>
-        </w:numPr>
-        <w:rPr>
-          <w:lang w:val="es-MX"/>
-        </w:rPr>
-      </w:pPr>
-      <w:r>
-        <w:rPr>
-          <w:lang w:val="es-MX"/>
-        </w:rPr>
-        <w:t>Tomo la orden.</w:t>
-      </w:r>
-    </w:p>
-    <w:p>
-      <w:pPr>
-        <w:pStyle w:val="Prrafodelista"/>
-        <w:numPr>
-          <w:ilvl w:val="0"/>
-          <w:numId w:val="15"/>
-        </w:numPr>
-        <w:rPr>
-          <w:lang w:val="es-MX"/>
-        </w:rPr>
-      </w:pPr>
-      <w:r>
-        <w:rPr>
-          <w:lang w:val="es-MX"/>
-        </w:rPr>
-        <w:lastRenderedPageBreak/>
-        <w:t>Realizo la orden.</w:t>
-      </w:r>
-    </w:p>
-    <w:p>
-      <w:pPr>
-        <w:pStyle w:val="Prrafodelista"/>
-        <w:numPr>
-          <w:ilvl w:val="0"/>
-          <w:numId w:val="7"/>
-        </w:numPr>
-        <w:rPr>
-          <w:lang w:val="es-MX"/>
-        </w:rPr>
-      </w:pPr>
-      <w:proofErr w:type="gramStart"/>
-      <w:r>
-        <w:rPr>
-          <w:color w:val="EE0000"/>
-          <w:lang w:val="es-MX"/>
-        </w:rPr>
-        <w:t>Sino</w:t>
-      </w:r>
-      <w:proofErr w:type="gramEnd"/>
-      <w:r>
-        <w:rPr>
-          <w:lang w:val="es-MX"/>
-        </w:rPr>
-        <w:t>, sigo buscando hasta que encuentre ordenes con las condiciones de los pasos 5 al 9.</w:t>
-      </w:r>
-    </w:p>
-    <w:p>
-      <w:pPr>
-        <w:pStyle w:val="Prrafodelista"/>
-        <w:numPr>
-          <w:ilvl w:val="0"/>
-          <w:numId w:val="7"/>
-        </w:numPr>
-        <w:rPr>
-          <w:lang w:val="es-MX"/>
-        </w:rPr>
-      </w:pPr>
-      <w:r>
-        <w:rPr>
-          <w:color w:val="C45911" w:themeColor="accent2" w:themeShade="BF"/>
-          <w:lang w:val="es-MX"/>
-        </w:rPr>
-        <w:t>Mientras</w:t>
-      </w:r>
-      <w:r>
-        <w:rPr>
-          <w:lang w:val="es-MX"/>
-        </w:rPr>
-        <w:t xml:space="preserve"> no logre hacer 200$ al día:</w:t>
-      </w:r>
-    </w:p>
-    <w:p>
-      <w:pPr>
-        <w:pStyle w:val="Prrafodelista"/>
-        <w:numPr>
-          <w:ilvl w:val="0"/>
-          <w:numId w:val="16"/>
-        </w:numPr>
-        <w:rPr>
-          <w:lang w:val="es-MX"/>
-        </w:rPr>
-      </w:pPr>
-      <w:r>
-        <w:rPr>
-          <w:lang w:val="es-MX"/>
-        </w:rPr>
-        <w:t>Continuaré buscando órdenes.</w:t>
-      </w:r>
-    </w:p>
-    <w:p>
-      <w:pPr>
-        <w:pStyle w:val="Prrafodelista"/>
-        <w:numPr>
-          <w:ilvl w:val="0"/>
-          <w:numId w:val="7"/>
-        </w:numPr>
-        <w:rPr>
-          <w:color w:val="EE0000"/>
-          <w:lang w:val="es-MX"/>
-        </w:rPr>
-      </w:pPr>
-      <w:r>
-        <w:rPr>
-          <w:color w:val="EE0000"/>
-          <w:lang w:val="es-MX"/>
-        </w:rPr>
-        <w:t>Fin.</w:t>
-      </w:r>
-    </w:p>
-    <w:p>
-      <w:pPr>
-        <w:rPr>
           <w:lang w:val="es-MX"/>
         </w:rPr>
       </w:pPr>
@@ -3028,6 +2413,7 @@
   <w:style w:type="character" w:default="1" w:styleId="Fuentedeprrafopredeter">
     <w:name w:val="Default Paragraph Font"/>
     <w:uiPriority w:val="1"/>
+    <w:semiHidden/>
     <w:unhideWhenUsed/>
   </w:style>
   <w:style w:type="table" w:default="1" w:styleId="Tablanormal">

</xml_diff>